<commit_message>
Q27  - Q39 added
</commit_message>
<xml_diff>
--- a/Program List.docx
+++ b/Program List.docx
@@ -203,16 +203,7 @@
           <w:sz w:val="38"/>
           <w:szCs w:val="38"/>
         </w:rPr>
-        <w:t>Write a program which take upper-case single character as input from use</w:t>
-      </w:r>
-      <w:r>
-        <w:rPr>
-          <w:rFonts w:ascii="Times New Roman" w:eastAsia="Times New Roman" w:hAnsi="Times New Roman" w:cs="Times New Roman"/>
-          <w:color w:val="000000"/>
-          <w:sz w:val="38"/>
-          <w:szCs w:val="38"/>
-        </w:rPr>
-        <w:t xml:space="preserve">r and convert it into lower-case and display its result in the next line. </w:t>
+        <w:t xml:space="preserve">Write a program which take upper-case single character as input from user and convert it into lower-case and display its result in the next line. </w:t>
       </w:r>
     </w:p>
     <w:p>
@@ -357,8 +348,71 @@
           <w:sz w:val="38"/>
           <w:szCs w:val="38"/>
         </w:rPr>
-        <w:t>(7 - 2=</w:t>
-      </w:r>
+        <w:t>(7 - 2=5).</w:t>
+      </w:r>
+    </w:p>
+    <w:p>
+      <w:pPr>
+        <w:numPr>
+          <w:ilvl w:val="0"/>
+          <w:numId w:val="1"/>
+        </w:numPr>
+        <w:pBdr>
+          <w:top w:val="nil"/>
+          <w:left w:val="nil"/>
+          <w:bottom w:val="nil"/>
+          <w:right w:val="nil"/>
+          <w:between w:val="nil"/>
+        </w:pBdr>
+        <w:spacing w:after="0" w:line="360" w:lineRule="auto"/>
+        <w:rPr>
+          <w:rFonts w:ascii="Times New Roman" w:eastAsia="Times New Roman" w:hAnsi="Times New Roman" w:cs="Times New Roman"/>
+          <w:color w:val="000000"/>
+          <w:sz w:val="38"/>
+          <w:szCs w:val="38"/>
+        </w:rPr>
+      </w:pPr>
+      <w:r>
+        <w:rPr>
+          <w:rFonts w:ascii="Times New Roman" w:eastAsia="Times New Roman" w:hAnsi="Times New Roman" w:cs="Times New Roman"/>
+          <w:color w:val="000000"/>
+          <w:sz w:val="38"/>
+          <w:szCs w:val="38"/>
+        </w:rPr>
+        <w:t>Write a program to add three numbers using variables and stores in sum variable and display it.</w:t>
+      </w:r>
+    </w:p>
+    <w:p>
+      <w:pPr>
+        <w:numPr>
+          <w:ilvl w:val="0"/>
+          <w:numId w:val="1"/>
+        </w:numPr>
+        <w:pBdr>
+          <w:top w:val="nil"/>
+          <w:left w:val="nil"/>
+          <w:bottom w:val="nil"/>
+          <w:right w:val="nil"/>
+          <w:between w:val="nil"/>
+        </w:pBdr>
+        <w:spacing w:after="0" w:line="360" w:lineRule="auto"/>
+        <w:rPr>
+          <w:rFonts w:ascii="Times New Roman" w:eastAsia="Times New Roman" w:hAnsi="Times New Roman" w:cs="Times New Roman"/>
+          <w:color w:val="000000"/>
+          <w:sz w:val="38"/>
+          <w:szCs w:val="38"/>
+        </w:rPr>
+      </w:pPr>
+      <w:r>
+        <w:rPr>
+          <w:rFonts w:ascii="Times New Roman" w:eastAsia="Times New Roman" w:hAnsi="Times New Roman" w:cs="Times New Roman"/>
+          <w:color w:val="000000"/>
+          <w:sz w:val="38"/>
+          <w:szCs w:val="38"/>
+        </w:rPr>
+        <w:t>Write a program to increment a number using increment (</w:t>
+      </w:r>
+      <w:proofErr w:type="spellStart"/>
       <w:r>
         <w:rPr>
           <w:rFonts w:ascii="Times New Roman" w:eastAsia="Times New Roman" w:hAnsi="Times New Roman" w:cs="Times New Roman"/>
@@ -367,71 +421,49 @@
           <w:sz w:val="38"/>
           <w:szCs w:val="38"/>
         </w:rPr>
-        <w:t>5).</w:t>
-      </w:r>
-    </w:p>
-    <w:p>
-      <w:pPr>
-        <w:numPr>
-          <w:ilvl w:val="0"/>
-          <w:numId w:val="1"/>
-        </w:numPr>
-        <w:pBdr>
-          <w:top w:val="nil"/>
-          <w:left w:val="nil"/>
-          <w:bottom w:val="nil"/>
-          <w:right w:val="nil"/>
-          <w:between w:val="nil"/>
-        </w:pBdr>
-        <w:spacing w:after="0" w:line="360" w:lineRule="auto"/>
-        <w:rPr>
-          <w:rFonts w:ascii="Times New Roman" w:eastAsia="Times New Roman" w:hAnsi="Times New Roman" w:cs="Times New Roman"/>
-          <w:color w:val="000000"/>
-          <w:sz w:val="38"/>
-          <w:szCs w:val="38"/>
-        </w:rPr>
-      </w:pPr>
-      <w:r>
-        <w:rPr>
-          <w:rFonts w:ascii="Times New Roman" w:eastAsia="Times New Roman" w:hAnsi="Times New Roman" w:cs="Times New Roman"/>
-          <w:color w:val="000000"/>
-          <w:sz w:val="38"/>
-          <w:szCs w:val="38"/>
-        </w:rPr>
-        <w:t>Write a program to add three numbers using variables and stores in sum variable and display it.</w:t>
-      </w:r>
-    </w:p>
-    <w:p>
-      <w:pPr>
-        <w:numPr>
-          <w:ilvl w:val="0"/>
-          <w:numId w:val="1"/>
-        </w:numPr>
-        <w:pBdr>
-          <w:top w:val="nil"/>
-          <w:left w:val="nil"/>
-          <w:bottom w:val="nil"/>
-          <w:right w:val="nil"/>
-          <w:between w:val="nil"/>
-        </w:pBdr>
-        <w:spacing w:after="0" w:line="360" w:lineRule="auto"/>
-        <w:rPr>
-          <w:rFonts w:ascii="Times New Roman" w:eastAsia="Times New Roman" w:hAnsi="Times New Roman" w:cs="Times New Roman"/>
-          <w:color w:val="000000"/>
-          <w:sz w:val="38"/>
-          <w:szCs w:val="38"/>
-        </w:rPr>
-      </w:pPr>
-      <w:r>
-        <w:rPr>
-          <w:rFonts w:ascii="Times New Roman" w:eastAsia="Times New Roman" w:hAnsi="Times New Roman" w:cs="Times New Roman"/>
-          <w:color w:val="000000"/>
-          <w:sz w:val="38"/>
-          <w:szCs w:val="38"/>
-        </w:rPr>
-        <w:t>Write a program to increment a number using increment (</w:t>
-      </w:r>
-      <w:proofErr w:type="spellStart"/>
+        <w:t>inc</w:t>
+      </w:r>
+      <w:proofErr w:type="spellEnd"/>
+      <w:r>
+        <w:rPr>
+          <w:rFonts w:ascii="Times New Roman" w:eastAsia="Times New Roman" w:hAnsi="Times New Roman" w:cs="Times New Roman"/>
+          <w:color w:val="000000"/>
+          <w:sz w:val="38"/>
+          <w:szCs w:val="38"/>
+        </w:rPr>
+        <w:t>) instruction.</w:t>
+      </w:r>
+    </w:p>
+    <w:p>
+      <w:pPr>
+        <w:numPr>
+          <w:ilvl w:val="0"/>
+          <w:numId w:val="1"/>
+        </w:numPr>
+        <w:pBdr>
+          <w:top w:val="nil"/>
+          <w:left w:val="nil"/>
+          <w:bottom w:val="nil"/>
+          <w:right w:val="nil"/>
+          <w:between w:val="nil"/>
+        </w:pBdr>
+        <w:spacing w:after="0" w:line="360" w:lineRule="auto"/>
+        <w:rPr>
+          <w:rFonts w:ascii="Times New Roman" w:eastAsia="Times New Roman" w:hAnsi="Times New Roman" w:cs="Times New Roman"/>
+          <w:color w:val="000000"/>
+          <w:sz w:val="38"/>
+          <w:szCs w:val="38"/>
+        </w:rPr>
+      </w:pPr>
+      <w:r>
+        <w:rPr>
+          <w:rFonts w:ascii="Times New Roman" w:eastAsia="Times New Roman" w:hAnsi="Times New Roman" w:cs="Times New Roman"/>
+          <w:color w:val="000000"/>
+          <w:sz w:val="38"/>
+          <w:szCs w:val="38"/>
+        </w:rPr>
+        <w:t>Write a program to increment a number using decrement (</w:t>
+      </w:r>
       <w:r>
         <w:rPr>
           <w:rFonts w:ascii="Times New Roman" w:eastAsia="Times New Roman" w:hAnsi="Times New Roman" w:cs="Times New Roman"/>
@@ -440,9 +472,8 @@
           <w:sz w:val="38"/>
           <w:szCs w:val="38"/>
         </w:rPr>
-        <w:t>inc</w:t>
-      </w:r>
-      <w:proofErr w:type="spellEnd"/>
+        <w:t>dec</w:t>
+      </w:r>
       <w:r>
         <w:rPr>
           <w:rFonts w:ascii="Times New Roman" w:eastAsia="Times New Roman" w:hAnsi="Times New Roman" w:cs="Times New Roman"/>
@@ -472,16 +503,18 @@
           <w:color w:val="000000"/>
           <w:sz w:val="38"/>
           <w:szCs w:val="38"/>
-        </w:rPr>
-      </w:pPr>
-      <w:r>
-        <w:rPr>
-          <w:rFonts w:ascii="Times New Roman" w:eastAsia="Times New Roman" w:hAnsi="Times New Roman" w:cs="Times New Roman"/>
-          <w:color w:val="000000"/>
-          <w:sz w:val="38"/>
-          <w:szCs w:val="38"/>
-        </w:rPr>
-        <w:t>Write a program to increment a number using decrement (</w:t>
+          <w:highlight w:val="green"/>
+        </w:rPr>
+      </w:pPr>
+      <w:r>
+        <w:rPr>
+          <w:rFonts w:ascii="Times New Roman" w:eastAsia="Times New Roman" w:hAnsi="Times New Roman" w:cs="Times New Roman"/>
+          <w:color w:val="000000"/>
+          <w:sz w:val="38"/>
+          <w:szCs w:val="38"/>
+          <w:highlight w:val="green"/>
+        </w:rPr>
+        <w:t>Write a program to display “</w:t>
       </w:r>
       <w:r>
         <w:rPr>
@@ -490,68 +523,6 @@
           <w:color w:val="000000"/>
           <w:sz w:val="38"/>
           <w:szCs w:val="38"/>
-        </w:rPr>
-        <w:t>dec</w:t>
-      </w:r>
-      <w:r>
-        <w:rPr>
-          <w:rFonts w:ascii="Times New Roman" w:eastAsia="Times New Roman" w:hAnsi="Times New Roman" w:cs="Times New Roman"/>
-          <w:color w:val="000000"/>
-          <w:sz w:val="38"/>
-          <w:szCs w:val="38"/>
-        </w:rPr>
-        <w:t>) instruction.</w:t>
-      </w:r>
-    </w:p>
-    <w:p>
-      <w:pPr>
-        <w:numPr>
-          <w:ilvl w:val="0"/>
-          <w:numId w:val="1"/>
-        </w:numPr>
-        <w:pBdr>
-          <w:top w:val="nil"/>
-          <w:left w:val="nil"/>
-          <w:bottom w:val="nil"/>
-          <w:right w:val="nil"/>
-          <w:between w:val="nil"/>
-        </w:pBdr>
-        <w:spacing w:after="0" w:line="360" w:lineRule="auto"/>
-        <w:rPr>
-          <w:rFonts w:ascii="Times New Roman" w:eastAsia="Times New Roman" w:hAnsi="Times New Roman" w:cs="Times New Roman"/>
-          <w:color w:val="000000"/>
-          <w:sz w:val="38"/>
-          <w:szCs w:val="38"/>
-          <w:highlight w:val="green"/>
-        </w:rPr>
-      </w:pPr>
-      <w:r>
-        <w:rPr>
-          <w:rFonts w:ascii="Times New Roman" w:eastAsia="Times New Roman" w:hAnsi="Times New Roman" w:cs="Times New Roman"/>
-          <w:color w:val="000000"/>
-          <w:sz w:val="38"/>
-          <w:szCs w:val="38"/>
-          <w:highlight w:val="green"/>
-        </w:rPr>
-        <w:t>Write a pr</w:t>
-      </w:r>
-      <w:r>
-        <w:rPr>
-          <w:rFonts w:ascii="Times New Roman" w:eastAsia="Times New Roman" w:hAnsi="Times New Roman" w:cs="Times New Roman"/>
-          <w:color w:val="000000"/>
-          <w:sz w:val="38"/>
-          <w:szCs w:val="38"/>
-          <w:highlight w:val="green"/>
-        </w:rPr>
-        <w:t>ogram to display “</w:t>
-      </w:r>
-      <w:r>
-        <w:rPr>
-          <w:rFonts w:ascii="Times New Roman" w:eastAsia="Times New Roman" w:hAnsi="Times New Roman" w:cs="Times New Roman"/>
-          <w:b/>
-          <w:color w:val="000000"/>
-          <w:sz w:val="38"/>
-          <w:szCs w:val="38"/>
           <w:highlight w:val="green"/>
         </w:rPr>
         <w:t>HELLO WORLD</w:t>
@@ -663,17 +634,7 @@
           <w:szCs w:val="38"/>
           <w:highlight w:val="green"/>
         </w:rPr>
-        <w:t xml:space="preserve">Write a Program to print character ‘*’ </w:t>
-      </w:r>
-      <w:r>
-        <w:rPr>
-          <w:rFonts w:ascii="Times New Roman" w:eastAsia="Times New Roman" w:hAnsi="Times New Roman" w:cs="Times New Roman"/>
-          <w:color w:val="000000"/>
-          <w:sz w:val="38"/>
-          <w:szCs w:val="38"/>
-          <w:highlight w:val="green"/>
-        </w:rPr>
-        <w:t>20 times on screen vertically. Using loop instruction to achieve the solution. After printing, a prompt will appear “Program has ended”.</w:t>
+        <w:t>Write a Program to print character ‘*’ 20 times on screen vertically. Using loop instruction to achieve the solution. After printing, a prompt will appear “Program has ended”.</w:t>
       </w:r>
     </w:p>
     <w:p>
@@ -782,17 +743,7 @@
           <w:szCs w:val="38"/>
           <w:highlight w:val="green"/>
         </w:rPr>
-        <w:t>using loo</w:t>
-      </w:r>
-      <w:r>
-        <w:rPr>
-          <w:rFonts w:ascii="Times New Roman" w:eastAsia="Times New Roman" w:hAnsi="Times New Roman" w:cs="Times New Roman"/>
-          <w:color w:val="000000"/>
-          <w:sz w:val="38"/>
-          <w:szCs w:val="38"/>
-          <w:highlight w:val="green"/>
-        </w:rPr>
-        <w:t>p.</w:t>
+        <w:t>using loop.</w:t>
       </w:r>
     </w:p>
     <w:p>
@@ -1392,46 +1343,38 @@
           <w:highlight w:val="green"/>
         </w:rPr>
         <w:lastRenderedPageBreak/>
-        <w:t xml:space="preserve">Write a program that prompts user “Start typing”. Program should implement while loop by taking input character by character as a line from user. Whenever user press Enter key, </w:t>
-      </w:r>
-      <w:r>
-        <w:rPr>
-          <w:rFonts w:ascii="Times New Roman" w:eastAsia="Times New Roman" w:hAnsi="Times New Roman" w:cs="Times New Roman"/>
-          <w:color w:val="000000"/>
-          <w:sz w:val="38"/>
-          <w:szCs w:val="38"/>
-          <w:highlight w:val="green"/>
-        </w:rPr>
-        <w:t>program will display “You just pressed Enter to terminate the program” and then program should end.</w:t>
-      </w:r>
-    </w:p>
-    <w:p>
-      <w:pPr>
-        <w:numPr>
-          <w:ilvl w:val="0"/>
-          <w:numId w:val="1"/>
-        </w:numPr>
-        <w:pBdr>
-          <w:top w:val="nil"/>
-          <w:left w:val="nil"/>
-          <w:bottom w:val="nil"/>
-          <w:right w:val="nil"/>
-          <w:between w:val="nil"/>
-        </w:pBdr>
-        <w:spacing w:after="0" w:line="360" w:lineRule="auto"/>
-        <w:rPr>
-          <w:rFonts w:ascii="Times New Roman" w:eastAsia="Times New Roman" w:hAnsi="Times New Roman" w:cs="Times New Roman"/>
-          <w:color w:val="000000"/>
-          <w:sz w:val="38"/>
-          <w:szCs w:val="38"/>
-        </w:rPr>
-      </w:pPr>
-      <w:r>
-        <w:rPr>
-          <w:rFonts w:ascii="Times New Roman" w:eastAsia="Times New Roman" w:hAnsi="Times New Roman" w:cs="Times New Roman"/>
-          <w:color w:val="000000"/>
-          <w:sz w:val="38"/>
-          <w:szCs w:val="38"/>
+        <w:t>Write a program that prompts user “Start typing”. Program should implement while loop by taking input character by character as a line from user. Whenever user press Enter key, program will display “You just pressed Enter to terminate the program” and then program should end.</w:t>
+      </w:r>
+    </w:p>
+    <w:p>
+      <w:pPr>
+        <w:numPr>
+          <w:ilvl w:val="0"/>
+          <w:numId w:val="1"/>
+        </w:numPr>
+        <w:pBdr>
+          <w:top w:val="nil"/>
+          <w:left w:val="nil"/>
+          <w:bottom w:val="nil"/>
+          <w:right w:val="nil"/>
+          <w:between w:val="nil"/>
+        </w:pBdr>
+        <w:spacing w:after="0" w:line="360" w:lineRule="auto"/>
+        <w:rPr>
+          <w:rFonts w:ascii="Times New Roman" w:eastAsia="Times New Roman" w:hAnsi="Times New Roman" w:cs="Times New Roman"/>
+          <w:color w:val="000000"/>
+          <w:sz w:val="38"/>
+          <w:szCs w:val="38"/>
+          <w:highlight w:val="green"/>
+        </w:rPr>
+      </w:pPr>
+      <w:r>
+        <w:rPr>
+          <w:rFonts w:ascii="Times New Roman" w:eastAsia="Times New Roman" w:hAnsi="Times New Roman" w:cs="Times New Roman"/>
+          <w:color w:val="000000"/>
+          <w:sz w:val="38"/>
+          <w:szCs w:val="38"/>
+          <w:highlight w:val="green"/>
         </w:rPr>
         <w:t>Write a program to demonstrate the concept of an array. Use index operators to access the different values stored in an array.</w:t>
       </w:r>
@@ -1455,54 +1398,49 @@
           <w:color w:val="000000"/>
           <w:sz w:val="38"/>
           <w:szCs w:val="38"/>
-        </w:rPr>
-      </w:pPr>
-      <w:r>
-        <w:rPr>
-          <w:rFonts w:ascii="Times New Roman" w:eastAsia="Times New Roman" w:hAnsi="Times New Roman" w:cs="Times New Roman"/>
-          <w:color w:val="000000"/>
-          <w:sz w:val="38"/>
-          <w:szCs w:val="38"/>
-        </w:rPr>
-        <w:t>Write a program to print an a</w:t>
-      </w:r>
-      <w:r>
-        <w:rPr>
-          <w:rFonts w:ascii="Times New Roman" w:eastAsia="Times New Roman" w:hAnsi="Times New Roman" w:cs="Times New Roman"/>
-          <w:color w:val="000000"/>
-          <w:sz w:val="38"/>
-          <w:szCs w:val="38"/>
-        </w:rPr>
-        <w:t>rray using loop.</w:t>
-      </w:r>
-    </w:p>
-    <w:p>
-      <w:pPr>
-        <w:numPr>
-          <w:ilvl w:val="0"/>
-          <w:numId w:val="1"/>
-        </w:numPr>
-        <w:pBdr>
-          <w:top w:val="nil"/>
-          <w:left w:val="nil"/>
-          <w:bottom w:val="nil"/>
-          <w:right w:val="nil"/>
-          <w:between w:val="nil"/>
-        </w:pBdr>
-        <w:spacing w:after="0" w:line="360" w:lineRule="auto"/>
-        <w:rPr>
-          <w:rFonts w:ascii="Times New Roman" w:eastAsia="Times New Roman" w:hAnsi="Times New Roman" w:cs="Times New Roman"/>
-          <w:color w:val="000000"/>
-          <w:sz w:val="38"/>
-          <w:szCs w:val="38"/>
-        </w:rPr>
-      </w:pPr>
-      <w:r>
-        <w:rPr>
-          <w:rFonts w:ascii="Times New Roman" w:eastAsia="Times New Roman" w:hAnsi="Times New Roman" w:cs="Times New Roman"/>
-          <w:color w:val="000000"/>
-          <w:sz w:val="38"/>
-          <w:szCs w:val="38"/>
+          <w:highlight w:val="green"/>
+        </w:rPr>
+      </w:pPr>
+      <w:r>
+        <w:rPr>
+          <w:rFonts w:ascii="Times New Roman" w:eastAsia="Times New Roman" w:hAnsi="Times New Roman" w:cs="Times New Roman"/>
+          <w:color w:val="000000"/>
+          <w:sz w:val="38"/>
+          <w:szCs w:val="38"/>
+          <w:highlight w:val="green"/>
+        </w:rPr>
+        <w:t>Write a program to print an array using loop.</w:t>
+      </w:r>
+    </w:p>
+    <w:p>
+      <w:pPr>
+        <w:numPr>
+          <w:ilvl w:val="0"/>
+          <w:numId w:val="1"/>
+        </w:numPr>
+        <w:pBdr>
+          <w:top w:val="nil"/>
+          <w:left w:val="nil"/>
+          <w:bottom w:val="nil"/>
+          <w:right w:val="nil"/>
+          <w:between w:val="nil"/>
+        </w:pBdr>
+        <w:spacing w:after="0" w:line="360" w:lineRule="auto"/>
+        <w:rPr>
+          <w:rFonts w:ascii="Times New Roman" w:eastAsia="Times New Roman" w:hAnsi="Times New Roman" w:cs="Times New Roman"/>
+          <w:color w:val="000000"/>
+          <w:sz w:val="38"/>
+          <w:szCs w:val="38"/>
+          <w:highlight w:val="green"/>
+        </w:rPr>
+      </w:pPr>
+      <w:r>
+        <w:rPr>
+          <w:rFonts w:ascii="Times New Roman" w:eastAsia="Times New Roman" w:hAnsi="Times New Roman" w:cs="Times New Roman"/>
+          <w:color w:val="000000"/>
+          <w:sz w:val="38"/>
+          <w:szCs w:val="38"/>
+          <w:highlight w:val="green"/>
         </w:rPr>
         <w:t>Write a program to take string input from user and store in an array.</w:t>
       </w:r>
@@ -1526,54 +1464,58 @@
           <w:color w:val="000000"/>
           <w:sz w:val="38"/>
           <w:szCs w:val="38"/>
-        </w:rPr>
-      </w:pPr>
-      <w:r>
-        <w:rPr>
-          <w:rFonts w:ascii="Times New Roman" w:eastAsia="Times New Roman" w:hAnsi="Times New Roman" w:cs="Times New Roman"/>
-          <w:color w:val="000000"/>
-          <w:sz w:val="38"/>
-          <w:szCs w:val="38"/>
-        </w:rPr>
-        <w:t xml:space="preserve"> Write a program which takes characters as a string input from user, print asterisk (*) instead of character on a screen and stores characters in array variable as a str</w:t>
-      </w:r>
-      <w:r>
-        <w:rPr>
-          <w:rFonts w:ascii="Times New Roman" w:eastAsia="Times New Roman" w:hAnsi="Times New Roman" w:cs="Times New Roman"/>
-          <w:color w:val="000000"/>
-          <w:sz w:val="38"/>
-          <w:szCs w:val="38"/>
-        </w:rPr>
-        <w:t>ing. Before taking the input, a prompt will appear on a screen for asking the password.</w:t>
-      </w:r>
-    </w:p>
-    <w:p>
-      <w:pPr>
-        <w:numPr>
-          <w:ilvl w:val="0"/>
-          <w:numId w:val="1"/>
-        </w:numPr>
-        <w:pBdr>
-          <w:top w:val="nil"/>
-          <w:left w:val="nil"/>
-          <w:bottom w:val="nil"/>
-          <w:right w:val="nil"/>
-          <w:between w:val="nil"/>
-        </w:pBdr>
-        <w:spacing w:after="0" w:line="360" w:lineRule="auto"/>
-        <w:rPr>
-          <w:rFonts w:ascii="Times New Roman" w:eastAsia="Times New Roman" w:hAnsi="Times New Roman" w:cs="Times New Roman"/>
-          <w:color w:val="000000"/>
-          <w:sz w:val="38"/>
-          <w:szCs w:val="38"/>
-        </w:rPr>
-      </w:pPr>
-      <w:r>
-        <w:rPr>
-          <w:rFonts w:ascii="Times New Roman" w:eastAsia="Times New Roman" w:hAnsi="Times New Roman" w:cs="Times New Roman"/>
-          <w:color w:val="000000"/>
-          <w:sz w:val="38"/>
-          <w:szCs w:val="38"/>
+          <w:highlight w:val="green"/>
+        </w:rPr>
+      </w:pPr>
+      <w:r>
+        <w:rPr>
+          <w:rFonts w:ascii="Times New Roman" w:eastAsia="Times New Roman" w:hAnsi="Times New Roman" w:cs="Times New Roman"/>
+          <w:color w:val="000000"/>
+          <w:sz w:val="38"/>
+          <w:szCs w:val="38"/>
+        </w:rPr>
+        <w:t xml:space="preserve"> </w:t>
+      </w:r>
+      <w:r>
+        <w:rPr>
+          <w:rFonts w:ascii="Times New Roman" w:eastAsia="Times New Roman" w:hAnsi="Times New Roman" w:cs="Times New Roman"/>
+          <w:color w:val="000000"/>
+          <w:sz w:val="38"/>
+          <w:szCs w:val="38"/>
+          <w:highlight w:val="green"/>
+        </w:rPr>
+        <w:t>Write a program which takes characters as a string input from user, print asterisk (*) instead of character on a screen and stores characters in array variable as a string. Before taking the input, a prompt will appear on a screen for asking the password.</w:t>
+      </w:r>
+    </w:p>
+    <w:p>
+      <w:pPr>
+        <w:numPr>
+          <w:ilvl w:val="0"/>
+          <w:numId w:val="1"/>
+        </w:numPr>
+        <w:pBdr>
+          <w:top w:val="nil"/>
+          <w:left w:val="nil"/>
+          <w:bottom w:val="nil"/>
+          <w:right w:val="nil"/>
+          <w:between w:val="nil"/>
+        </w:pBdr>
+        <w:spacing w:after="0" w:line="360" w:lineRule="auto"/>
+        <w:rPr>
+          <w:rFonts w:ascii="Times New Roman" w:eastAsia="Times New Roman" w:hAnsi="Times New Roman" w:cs="Times New Roman"/>
+          <w:color w:val="000000"/>
+          <w:sz w:val="38"/>
+          <w:szCs w:val="38"/>
+          <w:highlight w:val="green"/>
+        </w:rPr>
+      </w:pPr>
+      <w:r>
+        <w:rPr>
+          <w:rFonts w:ascii="Times New Roman" w:eastAsia="Times New Roman" w:hAnsi="Times New Roman" w:cs="Times New Roman"/>
+          <w:color w:val="000000"/>
+          <w:sz w:val="38"/>
+          <w:szCs w:val="38"/>
+          <w:highlight w:val="green"/>
         </w:rPr>
         <w:t>Write a program to swap two numbers using stack.</w:t>
       </w:r>
@@ -1597,14 +1539,16 @@
           <w:color w:val="000000"/>
           <w:sz w:val="38"/>
           <w:szCs w:val="38"/>
-        </w:rPr>
-      </w:pPr>
-      <w:r>
-        <w:rPr>
-          <w:rFonts w:ascii="Times New Roman" w:eastAsia="Times New Roman" w:hAnsi="Times New Roman" w:cs="Times New Roman"/>
-          <w:color w:val="000000"/>
-          <w:sz w:val="38"/>
-          <w:szCs w:val="38"/>
+          <w:highlight w:val="green"/>
+        </w:rPr>
+      </w:pPr>
+      <w:r>
+        <w:rPr>
+          <w:rFonts w:ascii="Times New Roman" w:eastAsia="Times New Roman" w:hAnsi="Times New Roman" w:cs="Times New Roman"/>
+          <w:color w:val="000000"/>
+          <w:sz w:val="38"/>
+          <w:szCs w:val="38"/>
+          <w:highlight w:val="green"/>
         </w:rPr>
         <w:t>Write a program to reverse the message “</w:t>
       </w:r>
@@ -1615,6 +1559,7 @@
           <w:color w:val="000000"/>
           <w:sz w:val="38"/>
           <w:szCs w:val="38"/>
+          <w:highlight w:val="green"/>
         </w:rPr>
         <w:t xml:space="preserve">Hello world” </w:t>
       </w:r>
@@ -1624,6 +1569,7 @@
           <w:color w:val="000000"/>
           <w:sz w:val="38"/>
           <w:szCs w:val="38"/>
+          <w:highlight w:val="green"/>
         </w:rPr>
         <w:t>using stack (push and pop instruction).</w:t>
       </w:r>
@@ -1647,55 +1593,50 @@
           <w:color w:val="000000"/>
           <w:sz w:val="38"/>
           <w:szCs w:val="38"/>
-        </w:rPr>
-      </w:pPr>
-      <w:r>
-        <w:rPr>
-          <w:rFonts w:ascii="Times New Roman" w:eastAsia="Times New Roman" w:hAnsi="Times New Roman" w:cs="Times New Roman"/>
-          <w:color w:val="000000"/>
-          <w:sz w:val="38"/>
-          <w:szCs w:val="38"/>
+          <w:highlight w:val="green"/>
+        </w:rPr>
+      </w:pPr>
+      <w:r>
+        <w:rPr>
+          <w:rFonts w:ascii="Times New Roman" w:eastAsia="Times New Roman" w:hAnsi="Times New Roman" w:cs="Times New Roman"/>
+          <w:color w:val="000000"/>
+          <w:sz w:val="38"/>
+          <w:szCs w:val="38"/>
+          <w:highlight w:val="green"/>
         </w:rPr>
         <w:lastRenderedPageBreak/>
-        <w:t>Write a program to take in</w:t>
-      </w:r>
-      <w:r>
-        <w:rPr>
-          <w:rFonts w:ascii="Times New Roman" w:eastAsia="Times New Roman" w:hAnsi="Times New Roman" w:cs="Times New Roman"/>
-          <w:color w:val="000000"/>
-          <w:sz w:val="38"/>
-          <w:szCs w:val="38"/>
-        </w:rPr>
-        <w:t>put and output using procedures.</w:t>
-      </w:r>
-    </w:p>
-    <w:p>
-      <w:pPr>
-        <w:numPr>
-          <w:ilvl w:val="0"/>
-          <w:numId w:val="1"/>
-        </w:numPr>
-        <w:pBdr>
-          <w:top w:val="nil"/>
-          <w:left w:val="nil"/>
-          <w:bottom w:val="nil"/>
-          <w:right w:val="nil"/>
-          <w:between w:val="nil"/>
-        </w:pBdr>
-        <w:spacing w:after="0" w:line="360" w:lineRule="auto"/>
-        <w:rPr>
-          <w:rFonts w:ascii="Times New Roman" w:eastAsia="Times New Roman" w:hAnsi="Times New Roman" w:cs="Times New Roman"/>
-          <w:color w:val="000000"/>
-          <w:sz w:val="38"/>
-          <w:szCs w:val="38"/>
-        </w:rPr>
-      </w:pPr>
-      <w:r>
-        <w:rPr>
-          <w:rFonts w:ascii="Times New Roman" w:eastAsia="Times New Roman" w:hAnsi="Times New Roman" w:cs="Times New Roman"/>
-          <w:color w:val="000000"/>
-          <w:sz w:val="38"/>
-          <w:szCs w:val="38"/>
+        <w:t>Write a program to take input and output using procedures.</w:t>
+      </w:r>
+    </w:p>
+    <w:p>
+      <w:pPr>
+        <w:numPr>
+          <w:ilvl w:val="0"/>
+          <w:numId w:val="1"/>
+        </w:numPr>
+        <w:pBdr>
+          <w:top w:val="nil"/>
+          <w:left w:val="nil"/>
+          <w:bottom w:val="nil"/>
+          <w:right w:val="nil"/>
+          <w:between w:val="nil"/>
+        </w:pBdr>
+        <w:spacing w:after="0" w:line="360" w:lineRule="auto"/>
+        <w:rPr>
+          <w:rFonts w:ascii="Times New Roman" w:eastAsia="Times New Roman" w:hAnsi="Times New Roman" w:cs="Times New Roman"/>
+          <w:color w:val="000000"/>
+          <w:sz w:val="38"/>
+          <w:szCs w:val="38"/>
+          <w:highlight w:val="green"/>
+        </w:rPr>
+      </w:pPr>
+      <w:r>
+        <w:rPr>
+          <w:rFonts w:ascii="Times New Roman" w:eastAsia="Times New Roman" w:hAnsi="Times New Roman" w:cs="Times New Roman"/>
+          <w:color w:val="000000"/>
+          <w:sz w:val="38"/>
+          <w:szCs w:val="38"/>
+          <w:highlight w:val="green"/>
         </w:rPr>
         <w:t>Write a program to make procedures for newline and string display. Display your full name, registration number, email and institute name by using nested procedures.</w:t>
       </w:r>
@@ -1719,14 +1660,16 @@
           <w:color w:val="000000"/>
           <w:sz w:val="38"/>
           <w:szCs w:val="38"/>
-        </w:rPr>
-      </w:pPr>
-      <w:r>
-        <w:rPr>
-          <w:rFonts w:ascii="Times New Roman" w:eastAsia="Times New Roman" w:hAnsi="Times New Roman" w:cs="Times New Roman"/>
-          <w:color w:val="000000"/>
-          <w:sz w:val="38"/>
-          <w:szCs w:val="38"/>
+          <w:highlight w:val="green"/>
+        </w:rPr>
+      </w:pPr>
+      <w:r>
+        <w:rPr>
+          <w:rFonts w:ascii="Times New Roman" w:eastAsia="Times New Roman" w:hAnsi="Times New Roman" w:cs="Times New Roman"/>
+          <w:color w:val="000000"/>
+          <w:sz w:val="38"/>
+          <w:szCs w:val="38"/>
+          <w:highlight w:val="green"/>
         </w:rPr>
         <w:t>Write a program that take input as string and counts total number of characters entered without spaces (spacebar) and display the result when user press 'ENTER' key it must show the result not including the 'ENTER' key.</w:t>
       </w:r>
@@ -1750,25 +1693,18 @@
           <w:color w:val="000000"/>
           <w:sz w:val="38"/>
           <w:szCs w:val="38"/>
-        </w:rPr>
-      </w:pPr>
-      <w:r>
-        <w:rPr>
-          <w:rFonts w:ascii="Times New Roman" w:eastAsia="Times New Roman" w:hAnsi="Times New Roman" w:cs="Times New Roman"/>
-          <w:color w:val="000000"/>
-          <w:sz w:val="38"/>
-          <w:szCs w:val="38"/>
-        </w:rPr>
-        <w:t>Write a program that take characters</w:t>
-      </w:r>
-      <w:r>
-        <w:rPr>
-          <w:rFonts w:ascii="Times New Roman" w:eastAsia="Times New Roman" w:hAnsi="Times New Roman" w:cs="Times New Roman"/>
-          <w:color w:val="000000"/>
-          <w:sz w:val="38"/>
-          <w:szCs w:val="38"/>
-        </w:rPr>
-        <w:t xml:space="preserve"> as </w:t>
+          <w:highlight w:val="green"/>
+        </w:rPr>
+      </w:pPr>
+      <w:r>
+        <w:rPr>
+          <w:rFonts w:ascii="Times New Roman" w:eastAsia="Times New Roman" w:hAnsi="Times New Roman" w:cs="Times New Roman"/>
+          <w:color w:val="000000"/>
+          <w:sz w:val="38"/>
+          <w:szCs w:val="38"/>
+          <w:highlight w:val="green"/>
+        </w:rPr>
+        <w:t xml:space="preserve">Write a program that take characters as </w:t>
       </w:r>
       <w:proofErr w:type="gramStart"/>
       <w:r>
@@ -1777,6 +1713,7 @@
           <w:color w:val="000000"/>
           <w:sz w:val="38"/>
           <w:szCs w:val="38"/>
+          <w:highlight w:val="green"/>
         </w:rPr>
         <w:t>string  input</w:t>
       </w:r>
@@ -1787,6 +1724,7 @@
           <w:color w:val="000000"/>
           <w:sz w:val="38"/>
           <w:szCs w:val="38"/>
+          <w:highlight w:val="green"/>
         </w:rPr>
         <w:t xml:space="preserve"> from user in upper case  and convert that string into lower case and display the result when user press 'ENTER' key it must show the result.</w:t>
       </w:r>
@@ -1820,17 +1758,9 @@
           <w:color w:val="000000"/>
           <w:sz w:val="38"/>
           <w:szCs w:val="38"/>
-        </w:rPr>
-        <w:t>Write an assembly program for addition and subtraction. First ask the user for a choice in prompt</w:t>
-      </w:r>
-      <w:r>
-        <w:rPr>
-          <w:rFonts w:ascii="Times New Roman" w:eastAsia="Times New Roman" w:hAnsi="Times New Roman" w:cs="Times New Roman"/>
-          <w:color w:val="000000"/>
-          <w:sz w:val="38"/>
-          <w:szCs w:val="38"/>
-        </w:rPr>
-        <w:t xml:space="preserve"> “press (+) for addition, press (-) for subtraction or (Esc key) to terminate the program”. If user press (+) then </w:t>
+          <w:highlight w:val="green"/>
+        </w:rPr>
+        <w:t xml:space="preserve">Write an assembly program for addition and subtraction. First ask the user for a choice in prompt “press (+) for addition, press (-) for subtraction or (Esc key) to terminate the program”. If user press (+) then </w:t>
       </w:r>
       <w:proofErr w:type="gramStart"/>
       <w:r>
@@ -1839,6 +1769,7 @@
           <w:color w:val="000000"/>
           <w:sz w:val="38"/>
           <w:szCs w:val="38"/>
+          <w:highlight w:val="green"/>
         </w:rPr>
         <w:t>ask</w:t>
       </w:r>
@@ -1849,56 +1780,69 @@
           <w:color w:val="000000"/>
           <w:sz w:val="38"/>
           <w:szCs w:val="38"/>
-        </w:rPr>
-        <w:t xml:space="preserve"> the user to enter first number and second number </w:t>
-      </w:r>
-      <w:r>
-        <w:rPr>
-          <w:rFonts w:ascii="Times New Roman" w:eastAsia="Times New Roman" w:hAnsi="Times New Roman" w:cs="Times New Roman"/>
-          <w:color w:val="000000"/>
-          <w:sz w:val="38"/>
-          <w:szCs w:val="38"/>
+          <w:highlight w:val="green"/>
+        </w:rPr>
+        <w:t xml:space="preserve"> the user to enter first number and second number</w:t>
+      </w:r>
+      <w:r>
+        <w:rPr>
+          <w:rFonts w:ascii="Times New Roman" w:eastAsia="Times New Roman" w:hAnsi="Times New Roman" w:cs="Times New Roman"/>
+          <w:color w:val="000000"/>
+          <w:sz w:val="38"/>
+          <w:szCs w:val="38"/>
+        </w:rPr>
+        <w:t xml:space="preserve"> </w:t>
+      </w:r>
+      <w:r>
+        <w:rPr>
+          <w:rFonts w:ascii="Times New Roman" w:eastAsia="Times New Roman" w:hAnsi="Times New Roman" w:cs="Times New Roman"/>
+          <w:color w:val="000000"/>
+          <w:sz w:val="38"/>
+          <w:szCs w:val="38"/>
+          <w:highlight w:val="green"/>
         </w:rPr>
         <w:lastRenderedPageBreak/>
-        <w:t>respectively which he wants to add them. Then after performing addition, displays the re</w:t>
-      </w:r>
-      <w:r>
-        <w:rPr>
-          <w:rFonts w:ascii="Times New Roman" w:eastAsia="Times New Roman" w:hAnsi="Times New Roman" w:cs="Times New Roman"/>
-          <w:color w:val="000000"/>
-          <w:sz w:val="38"/>
-          <w:szCs w:val="38"/>
-        </w:rPr>
-        <w:t>sult in an appropriate way (like 4+2=6) (same guide lines for subtraction). After displaying the result, ask him again for a choice that he wants to perform addition, subtraction or terminate the program.</w:t>
-      </w:r>
-    </w:p>
-    <w:p>
-      <w:pPr>
-        <w:numPr>
-          <w:ilvl w:val="0"/>
-          <w:numId w:val="1"/>
-        </w:numPr>
-        <w:pBdr>
-          <w:top w:val="nil"/>
-          <w:left w:val="nil"/>
-          <w:bottom w:val="nil"/>
-          <w:right w:val="nil"/>
-          <w:between w:val="nil"/>
-        </w:pBdr>
-        <w:spacing w:after="0" w:line="360" w:lineRule="auto"/>
-        <w:rPr>
-          <w:rFonts w:ascii="Times New Roman" w:eastAsia="Times New Roman" w:hAnsi="Times New Roman" w:cs="Times New Roman"/>
-          <w:color w:val="000000"/>
-          <w:sz w:val="38"/>
-          <w:szCs w:val="38"/>
-        </w:rPr>
-      </w:pPr>
-      <w:r>
-        <w:rPr>
-          <w:rFonts w:ascii="Times New Roman" w:eastAsia="Times New Roman" w:hAnsi="Times New Roman" w:cs="Times New Roman"/>
-          <w:color w:val="000000"/>
-          <w:sz w:val="38"/>
-          <w:szCs w:val="38"/>
+        <w:t>respectively which he wants to add them. Then after performing addition, displays the result in an appropriate way (like 4+2=6) (same guide lines for subtraction). After displaying the result, ask him again for a choice that he wants to perform addition, subtraction or terminate the program</w:t>
+      </w:r>
+      <w:r>
+        <w:rPr>
+          <w:rFonts w:ascii="Times New Roman" w:eastAsia="Times New Roman" w:hAnsi="Times New Roman" w:cs="Times New Roman"/>
+          <w:color w:val="000000"/>
+          <w:sz w:val="38"/>
+          <w:szCs w:val="38"/>
+        </w:rPr>
+        <w:t>.</w:t>
+      </w:r>
+    </w:p>
+    <w:p>
+      <w:pPr>
+        <w:numPr>
+          <w:ilvl w:val="0"/>
+          <w:numId w:val="1"/>
+        </w:numPr>
+        <w:pBdr>
+          <w:top w:val="nil"/>
+          <w:left w:val="nil"/>
+          <w:bottom w:val="nil"/>
+          <w:right w:val="nil"/>
+          <w:between w:val="nil"/>
+        </w:pBdr>
+        <w:spacing w:after="0" w:line="360" w:lineRule="auto"/>
+        <w:rPr>
+          <w:rFonts w:ascii="Times New Roman" w:eastAsia="Times New Roman" w:hAnsi="Times New Roman" w:cs="Times New Roman"/>
+          <w:color w:val="000000"/>
+          <w:sz w:val="38"/>
+          <w:szCs w:val="38"/>
+          <w:highlight w:val="green"/>
+        </w:rPr>
+      </w:pPr>
+      <w:r>
+        <w:rPr>
+          <w:rFonts w:ascii="Times New Roman" w:eastAsia="Times New Roman" w:hAnsi="Times New Roman" w:cs="Times New Roman"/>
+          <w:color w:val="000000"/>
+          <w:sz w:val="38"/>
+          <w:szCs w:val="38"/>
+          <w:highlight w:val="green"/>
         </w:rPr>
         <w:t xml:space="preserve">Write an assembly code to take multiple </w:t>
       </w:r>
@@ -1907,6 +1851,7 @@
           <w:rFonts w:ascii="Times New Roman" w:eastAsia="Times New Roman" w:hAnsi="Times New Roman" w:cs="Times New Roman"/>
           <w:sz w:val="38"/>
           <w:szCs w:val="38"/>
+          <w:highlight w:val="green"/>
         </w:rPr>
         <w:t>characters</w:t>
       </w:r>
@@ -1916,23 +1861,16 @@
           <w:color w:val="000000"/>
           <w:sz w:val="38"/>
           <w:szCs w:val="38"/>
-        </w:rPr>
-        <w:t xml:space="preserve"> </w:t>
-      </w:r>
-      <w:r>
-        <w:rPr>
-          <w:rFonts w:ascii="Times New Roman" w:eastAsia="Times New Roman" w:hAnsi="Times New Roman" w:cs="Times New Roman"/>
-          <w:color w:val="000000"/>
-          <w:sz w:val="38"/>
-          <w:szCs w:val="38"/>
-        </w:rPr>
-        <w:t xml:space="preserve">as input </w:t>
-      </w:r>
-      <w:r>
-        <w:rPr>
-          <w:rFonts w:ascii="Times New Roman" w:eastAsia="Times New Roman" w:hAnsi="Times New Roman" w:cs="Times New Roman"/>
-          <w:sz w:val="38"/>
-          <w:szCs w:val="38"/>
+          <w:highlight w:val="green"/>
+        </w:rPr>
+        <w:t xml:space="preserve"> as input </w:t>
+      </w:r>
+      <w:r>
+        <w:rPr>
+          <w:rFonts w:ascii="Times New Roman" w:eastAsia="Times New Roman" w:hAnsi="Times New Roman" w:cs="Times New Roman"/>
+          <w:sz w:val="38"/>
+          <w:szCs w:val="38"/>
+          <w:highlight w:val="green"/>
         </w:rPr>
         <w:t>from the user</w:t>
       </w:r>
@@ -1942,6 +1880,7 @@
           <w:color w:val="000000"/>
           <w:sz w:val="38"/>
           <w:szCs w:val="38"/>
+          <w:highlight w:val="green"/>
         </w:rPr>
         <w:t xml:space="preserve"> with prompt and program should tell how many vowels and consonants were there in the input. </w:t>
       </w:r>
@@ -1950,6 +1889,7 @@
           <w:rFonts w:ascii="Times New Roman" w:eastAsia="Times New Roman" w:hAnsi="Times New Roman" w:cs="Times New Roman"/>
           <w:sz w:val="38"/>
           <w:szCs w:val="38"/>
+          <w:highlight w:val="green"/>
         </w:rPr>
         <w:t>Use the enter</w:t>
       </w:r>
@@ -1959,6 +1899,7 @@
           <w:color w:val="000000"/>
           <w:sz w:val="38"/>
           <w:szCs w:val="38"/>
+          <w:highlight w:val="green"/>
         </w:rPr>
         <w:t xml:space="preserve"> key to display the both number of counts </w:t>
       </w:r>
@@ -1967,6 +1908,7 @@
           <w:rFonts w:ascii="Times New Roman" w:eastAsia="Times New Roman" w:hAnsi="Times New Roman" w:cs="Times New Roman"/>
           <w:sz w:val="38"/>
           <w:szCs w:val="38"/>
+          <w:highlight w:val="green"/>
         </w:rPr>
         <w:t>with a prompt</w:t>
       </w:r>
@@ -1976,23 +1918,16 @@
           <w:color w:val="000000"/>
           <w:sz w:val="38"/>
           <w:szCs w:val="38"/>
-        </w:rPr>
-        <w:t>. After displaying the result, ask him again for a choice that he wants t</w:t>
-      </w:r>
-      <w:r>
-        <w:rPr>
-          <w:rFonts w:ascii="Times New Roman" w:eastAsia="Times New Roman" w:hAnsi="Times New Roman" w:cs="Times New Roman"/>
-          <w:color w:val="000000"/>
-          <w:sz w:val="38"/>
-          <w:szCs w:val="38"/>
-        </w:rPr>
-        <w:t xml:space="preserve">o </w:t>
-      </w:r>
-      <w:r>
-        <w:rPr>
-          <w:rFonts w:ascii="Times New Roman" w:eastAsia="Times New Roman" w:hAnsi="Times New Roman" w:cs="Times New Roman"/>
-          <w:sz w:val="38"/>
-          <w:szCs w:val="38"/>
+          <w:highlight w:val="green"/>
+        </w:rPr>
+        <w:t xml:space="preserve">. After displaying the result, ask him again for a choice that he wants to </w:t>
+      </w:r>
+      <w:r>
+        <w:rPr>
+          <w:rFonts w:ascii="Times New Roman" w:eastAsia="Times New Roman" w:hAnsi="Times New Roman" w:cs="Times New Roman"/>
+          <w:sz w:val="38"/>
+          <w:szCs w:val="38"/>
+          <w:highlight w:val="green"/>
         </w:rPr>
         <w:t>run again</w:t>
       </w:r>
@@ -2002,6 +1937,7 @@
           <w:color w:val="000000"/>
           <w:sz w:val="38"/>
           <w:szCs w:val="38"/>
+          <w:highlight w:val="green"/>
         </w:rPr>
         <w:t xml:space="preserve"> or terminate the program. Use “</w:t>
       </w:r>
@@ -2012,6 +1948,7 @@
           <w:color w:val="000000"/>
           <w:sz w:val="38"/>
           <w:szCs w:val="38"/>
+          <w:highlight w:val="green"/>
         </w:rPr>
         <w:t>Y</w:t>
       </w:r>
@@ -2021,6 +1958,7 @@
           <w:color w:val="000000"/>
           <w:sz w:val="38"/>
           <w:szCs w:val="38"/>
+          <w:highlight w:val="green"/>
         </w:rPr>
         <w:t>” to run again and Use “</w:t>
       </w:r>
@@ -2031,6 +1969,7 @@
           <w:color w:val="000000"/>
           <w:sz w:val="38"/>
           <w:szCs w:val="38"/>
+          <w:highlight w:val="green"/>
         </w:rPr>
         <w:t>Esc key</w:t>
       </w:r>
@@ -2040,6 +1979,7 @@
           <w:color w:val="000000"/>
           <w:sz w:val="38"/>
           <w:szCs w:val="38"/>
+          <w:highlight w:val="green"/>
         </w:rPr>
         <w:t>” to terminate the program.</w:t>
       </w:r>
@@ -2063,14 +2003,16 @@
           <w:color w:val="000000"/>
           <w:sz w:val="38"/>
           <w:szCs w:val="38"/>
-        </w:rPr>
-      </w:pPr>
-      <w:r>
-        <w:rPr>
-          <w:rFonts w:ascii="Times New Roman" w:eastAsia="Times New Roman" w:hAnsi="Times New Roman" w:cs="Times New Roman"/>
-          <w:color w:val="000000"/>
-          <w:sz w:val="38"/>
-          <w:szCs w:val="38"/>
+          <w:highlight w:val="green"/>
+        </w:rPr>
+      </w:pPr>
+      <w:r>
+        <w:rPr>
+          <w:rFonts w:ascii="Times New Roman" w:eastAsia="Times New Roman" w:hAnsi="Times New Roman" w:cs="Times New Roman"/>
+          <w:color w:val="000000"/>
+          <w:sz w:val="38"/>
+          <w:szCs w:val="38"/>
+          <w:highlight w:val="green"/>
         </w:rPr>
         <w:t xml:space="preserve">Write a program which </w:t>
       </w:r>
@@ -2079,6 +2021,7 @@
           <w:rFonts w:ascii="Times New Roman" w:eastAsia="Times New Roman" w:hAnsi="Times New Roman" w:cs="Times New Roman"/>
           <w:sz w:val="38"/>
           <w:szCs w:val="38"/>
+          <w:highlight w:val="green"/>
         </w:rPr>
         <w:t>takes</w:t>
       </w:r>
@@ -2088,6 +2031,7 @@
           <w:color w:val="000000"/>
           <w:sz w:val="38"/>
           <w:szCs w:val="38"/>
+          <w:highlight w:val="green"/>
         </w:rPr>
         <w:t xml:space="preserve"> upper-case single character as input </w:t>
       </w:r>
@@ -2096,6 +2040,7 @@
           <w:rFonts w:ascii="Times New Roman" w:eastAsia="Times New Roman" w:hAnsi="Times New Roman" w:cs="Times New Roman"/>
           <w:sz w:val="38"/>
           <w:szCs w:val="38"/>
+          <w:highlight w:val="green"/>
         </w:rPr>
         <w:t>from the user</w:t>
       </w:r>
@@ -2105,6 +2050,7 @@
           <w:color w:val="000000"/>
           <w:sz w:val="38"/>
           <w:szCs w:val="38"/>
+          <w:highlight w:val="green"/>
         </w:rPr>
         <w:t xml:space="preserve"> and convert it into lower-case and display its result in the next line using logic instruction. </w:t>
       </w:r>
@@ -2181,16 +2127,7 @@
           <w:szCs w:val="38"/>
         </w:rPr>
         <w:lastRenderedPageBreak/>
-        <w:t>upper-case and display its result in the next line using lo</w:t>
-      </w:r>
-      <w:r>
-        <w:rPr>
-          <w:rFonts w:ascii="Times New Roman" w:eastAsia="Times New Roman" w:hAnsi="Times New Roman" w:cs="Times New Roman"/>
-          <w:color w:val="000000"/>
-          <w:sz w:val="38"/>
-          <w:szCs w:val="38"/>
-        </w:rPr>
-        <w:t>gic instruction.</w:t>
+        <w:t>upper-case and display its result in the next line using logic instruction.</w:t>
       </w:r>
     </w:p>
     <w:p>
@@ -2238,15 +2175,7 @@
           <w:sz w:val="38"/>
           <w:szCs w:val="38"/>
         </w:rPr>
-        <w:t>Write a program which takes string input from the</w:t>
-      </w:r>
-      <w:r>
-        <w:rPr>
-          <w:rFonts w:ascii="Times New Roman" w:eastAsia="Times New Roman" w:hAnsi="Times New Roman" w:cs="Times New Roman"/>
-          <w:sz w:val="38"/>
-          <w:szCs w:val="38"/>
-        </w:rPr>
-        <w:t xml:space="preserve"> user, converts that string into lower case using logic instruction and displays the result in newline with appropriate prompts. </w:t>
+        <w:t xml:space="preserve">Write a program which takes string input from the user, converts that string into lower case using logic instruction and displays the result in newline with appropriate prompts. </w:t>
       </w:r>
     </w:p>
     <w:p>
@@ -2272,15 +2201,7 @@
           <w:sz w:val="38"/>
           <w:szCs w:val="38"/>
         </w:rPr>
-        <w:t>Write a program which takes string input from the user, converts that string into upper case using logic instruction and displ</w:t>
-      </w:r>
-      <w:r>
-        <w:rPr>
-          <w:rFonts w:ascii="Times New Roman" w:eastAsia="Times New Roman" w:hAnsi="Times New Roman" w:cs="Times New Roman"/>
-          <w:sz w:val="38"/>
-          <w:szCs w:val="38"/>
-        </w:rPr>
-        <w:t xml:space="preserve">ays the result in a newline with appropriate prompts. </w:t>
+        <w:t xml:space="preserve">Write a program which takes string input from the user, converts that string into upper case using logic instruction and displays the result in a newline with appropriate prompts. </w:t>
       </w:r>
     </w:p>
     <w:p>
@@ -2332,15 +2253,7 @@
           <w:sz w:val="38"/>
           <w:szCs w:val="38"/>
         </w:rPr>
-        <w:t>Write a program whi</w:t>
-      </w:r>
-      <w:r>
-        <w:rPr>
-          <w:rFonts w:ascii="Times New Roman" w:eastAsia="Times New Roman" w:hAnsi="Times New Roman" w:cs="Times New Roman"/>
-          <w:sz w:val="38"/>
-          <w:szCs w:val="38"/>
-        </w:rPr>
-        <w:t xml:space="preserve">ch takes string input from the user and converts that string into lower case, upper case </w:t>
+        <w:t xml:space="preserve">Write a program which takes string input from the user and converts that string into lower case, upper case </w:t>
       </w:r>
       <w:r>
         <w:rPr>
@@ -2389,15 +2302,7 @@
           <w:sz w:val="38"/>
           <w:szCs w:val="38"/>
         </w:rPr>
-        <w:t xml:space="preserve"> on scree</w:t>
-      </w:r>
-      <w:r>
-        <w:rPr>
-          <w:rFonts w:ascii="Times New Roman" w:eastAsia="Times New Roman" w:hAnsi="Times New Roman" w:cs="Times New Roman"/>
-          <w:sz w:val="38"/>
-          <w:szCs w:val="38"/>
-        </w:rPr>
-        <w:t>n. Then compare the input character with the store character and display “Correct Password” if password correctly enter else print “Incorrect password” on screen.</w:t>
+        <w:t xml:space="preserve"> on screen. Then compare the input character with the store character and display “Correct Password” if password correctly enter else print “Incorrect password” on screen.</w:t>
       </w:r>
     </w:p>
     <w:p>
@@ -2420,15 +2325,7 @@
           <w:sz w:val="38"/>
           <w:szCs w:val="38"/>
         </w:rPr>
-        <w:t xml:space="preserve"> Write a program to take two number as input from user then multiply them and display the res</w:t>
-      </w:r>
-      <w:r>
-        <w:rPr>
-          <w:rFonts w:ascii="Times New Roman" w:eastAsia="Times New Roman" w:hAnsi="Times New Roman" w:cs="Times New Roman"/>
-          <w:sz w:val="38"/>
-          <w:szCs w:val="38"/>
-        </w:rPr>
-        <w:t>ult after multiplication.</w:t>
+        <w:t xml:space="preserve"> Write a program to take two number as input from user then multiply them and display the result after multiplication.</w:t>
       </w:r>
     </w:p>
     <w:p>
@@ -2492,15 +2389,7 @@
           <w:sz w:val="38"/>
           <w:szCs w:val="38"/>
         </w:rPr>
-        <w:t xml:space="preserve">       The p</w:t>
-      </w:r>
-      <w:r>
-        <w:rPr>
-          <w:rFonts w:ascii="Times New Roman" w:eastAsia="Times New Roman" w:hAnsi="Times New Roman" w:cs="Times New Roman"/>
-          <w:sz w:val="38"/>
-          <w:szCs w:val="38"/>
-        </w:rPr>
-        <w:t>rogram is look like this</w:t>
+        <w:t xml:space="preserve">       The program is look like this</w:t>
       </w:r>
     </w:p>
     <w:p>
@@ -2782,13 +2671,6 @@
           <w:szCs w:val="38"/>
         </w:rPr>
         <w:tab/>
-      </w:r>
-      <w:r>
-        <w:rPr>
-          <w:rFonts w:ascii="Times New Roman" w:eastAsia="Times New Roman" w:hAnsi="Times New Roman" w:cs="Times New Roman"/>
-          <w:sz w:val="38"/>
-          <w:szCs w:val="38"/>
-        </w:rPr>
         <w:t>3 x 09 = 27</w:t>
       </w:r>
     </w:p>
@@ -2929,16 +2811,7 @@
           <w:sz w:val="38"/>
           <w:szCs w:val="38"/>
         </w:rPr>
-        <w:t>Write a program to take input from u</w:t>
-      </w:r>
-      <w:r>
-        <w:rPr>
-          <w:rFonts w:ascii="Times New Roman" w:eastAsia="Times New Roman" w:hAnsi="Times New Roman" w:cs="Times New Roman"/>
-          <w:color w:val="000000"/>
-          <w:sz w:val="38"/>
-          <w:szCs w:val="38"/>
-        </w:rPr>
-        <w:t>ser, check and informing user what he/she entered</w:t>
+        <w:t>Write a program to take input from user, check and informing user what he/she entered</w:t>
       </w:r>
     </w:p>
     <w:p>

</xml_diff>